<commit_message>
Added QuoteLine model to quotes
</commit_message>
<xml_diff>
--- a/documentation/Sistema de cotizaciones BI-Tecnología - Análisis y Especificaciones (v 1.0).docx
+++ b/documentation/Sistema de cotizaciones BI-Tecnología - Análisis y Especificaciones (v 1.0).docx
@@ -1412,8 +1412,8 @@
       <w:tblGrid>
         <w:gridCol w:w="3688"/>
         <w:gridCol w:w="1700"/>
-        <w:gridCol w:w="1596"/>
-        <w:gridCol w:w="1766"/>
+        <w:gridCol w:w="1595"/>
+        <w:gridCol w:w="1767"/>
         <w:gridCol w:w="1180"/>
       </w:tblGrid>
       <w:tr>
@@ -1495,7 +1495,7 @@
         </w:tc>
         <w:tc>
           <w:tcPr>
-            <w:tcW w:w="1596" w:type="dxa"/>
+            <w:tcW w:w="1595" w:type="dxa"/>
             <w:tcBorders/>
             <w:vAlign w:val="center"/>
           </w:tcPr>
@@ -1532,7 +1532,7 @@
         </w:tc>
         <w:tc>
           <w:tcPr>
-            <w:tcW w:w="1766" w:type="dxa"/>
+            <w:tcW w:w="1767" w:type="dxa"/>
             <w:tcBorders/>
             <w:vAlign w:val="center"/>
           </w:tcPr>
@@ -1682,7 +1682,7 @@
         </w:tc>
         <w:tc>
           <w:tcPr>
-            <w:tcW w:w="1596" w:type="dxa"/>
+            <w:tcW w:w="1595" w:type="dxa"/>
             <w:tcBorders>
               <w:top w:val="single" w:sz="8" w:space="0" w:color="ADADAD"/>
               <w:bottom w:val="single" w:sz="8" w:space="0" w:color="94DCF8"/>
@@ -1718,7 +1718,7 @@
         </w:tc>
         <w:tc>
           <w:tcPr>
-            <w:tcW w:w="1766" w:type="dxa"/>
+            <w:tcW w:w="1767" w:type="dxa"/>
             <w:tcBorders>
               <w:top w:val="single" w:sz="8" w:space="0" w:color="ADADAD"/>
               <w:bottom w:val="single" w:sz="8" w:space="0" w:color="94DCF8"/>
@@ -1864,7 +1864,7 @@
         </w:tc>
         <w:tc>
           <w:tcPr>
-            <w:tcW w:w="1596" w:type="dxa"/>
+            <w:tcW w:w="1595" w:type="dxa"/>
             <w:tcBorders>
               <w:bottom w:val="single" w:sz="8" w:space="0" w:color="94DCF8"/>
             </w:tcBorders>
@@ -1899,7 +1899,7 @@
         </w:tc>
         <w:tc>
           <w:tcPr>
-            <w:tcW w:w="1766" w:type="dxa"/>
+            <w:tcW w:w="1767" w:type="dxa"/>
             <w:tcBorders>
               <w:bottom w:val="single" w:sz="8" w:space="0" w:color="94DCF8"/>
             </w:tcBorders>
@@ -2042,7 +2042,7 @@
         </w:tc>
         <w:tc>
           <w:tcPr>
-            <w:tcW w:w="1596" w:type="dxa"/>
+            <w:tcW w:w="1595" w:type="dxa"/>
             <w:tcBorders>
               <w:bottom w:val="single" w:sz="8" w:space="0" w:color="94DCF8"/>
             </w:tcBorders>
@@ -2077,7 +2077,7 @@
         </w:tc>
         <w:tc>
           <w:tcPr>
-            <w:tcW w:w="1766" w:type="dxa"/>
+            <w:tcW w:w="1767" w:type="dxa"/>
             <w:tcBorders>
               <w:bottom w:val="single" w:sz="8" w:space="0" w:color="94DCF8"/>
             </w:tcBorders>
@@ -2220,7 +2220,7 @@
         </w:tc>
         <w:tc>
           <w:tcPr>
-            <w:tcW w:w="1596" w:type="dxa"/>
+            <w:tcW w:w="1595" w:type="dxa"/>
             <w:tcBorders>
               <w:bottom w:val="single" w:sz="8" w:space="0" w:color="94DCF8"/>
             </w:tcBorders>
@@ -2255,7 +2255,7 @@
         </w:tc>
         <w:tc>
           <w:tcPr>
-            <w:tcW w:w="1766" w:type="dxa"/>
+            <w:tcW w:w="1767" w:type="dxa"/>
             <w:tcBorders>
               <w:bottom w:val="single" w:sz="8" w:space="0" w:color="94DCF8"/>
             </w:tcBorders>
@@ -2398,7 +2398,7 @@
         </w:tc>
         <w:tc>
           <w:tcPr>
-            <w:tcW w:w="1596" w:type="dxa"/>
+            <w:tcW w:w="1595" w:type="dxa"/>
             <w:tcBorders>
               <w:bottom w:val="single" w:sz="8" w:space="0" w:color="94DCF8"/>
             </w:tcBorders>
@@ -2433,7 +2433,7 @@
         </w:tc>
         <w:tc>
           <w:tcPr>
-            <w:tcW w:w="1766" w:type="dxa"/>
+            <w:tcW w:w="1767" w:type="dxa"/>
             <w:tcBorders>
               <w:bottom w:val="single" w:sz="8" w:space="0" w:color="94DCF8"/>
             </w:tcBorders>
@@ -2575,7 +2575,7 @@
         </w:tc>
         <w:tc>
           <w:tcPr>
-            <w:tcW w:w="1596" w:type="dxa"/>
+            <w:tcW w:w="1595" w:type="dxa"/>
             <w:tcBorders>
               <w:bottom w:val="single" w:sz="8" w:space="0" w:color="94DCF8"/>
             </w:tcBorders>
@@ -2610,7 +2610,7 @@
         </w:tc>
         <w:tc>
           <w:tcPr>
-            <w:tcW w:w="1766" w:type="dxa"/>
+            <w:tcW w:w="1767" w:type="dxa"/>
             <w:tcBorders>
               <w:bottom w:val="single" w:sz="8" w:space="0" w:color="94DCF8"/>
             </w:tcBorders>
@@ -2753,7 +2753,7 @@
         </w:tc>
         <w:tc>
           <w:tcPr>
-            <w:tcW w:w="1596" w:type="dxa"/>
+            <w:tcW w:w="1595" w:type="dxa"/>
             <w:tcBorders>
               <w:bottom w:val="single" w:sz="8" w:space="0" w:color="94DCF8"/>
             </w:tcBorders>
@@ -2788,7 +2788,7 @@
         </w:tc>
         <w:tc>
           <w:tcPr>
-            <w:tcW w:w="1766" w:type="dxa"/>
+            <w:tcW w:w="1767" w:type="dxa"/>
             <w:tcBorders>
               <w:bottom w:val="single" w:sz="8" w:space="0" w:color="94DCF8"/>
             </w:tcBorders>
@@ -2929,7 +2929,7 @@
         </w:tc>
         <w:tc>
           <w:tcPr>
-            <w:tcW w:w="1596" w:type="dxa"/>
+            <w:tcW w:w="1595" w:type="dxa"/>
             <w:tcBorders>
               <w:bottom w:val="single" w:sz="8" w:space="0" w:color="94DCF8"/>
             </w:tcBorders>
@@ -2963,7 +2963,7 @@
         </w:tc>
         <w:tc>
           <w:tcPr>
-            <w:tcW w:w="1766" w:type="dxa"/>
+            <w:tcW w:w="1767" w:type="dxa"/>
             <w:tcBorders>
               <w:bottom w:val="single" w:sz="8" w:space="0" w:color="94DCF8"/>
             </w:tcBorders>
@@ -3128,7 +3128,7 @@
         </w:tc>
         <w:tc>
           <w:tcPr>
-            <w:tcW w:w="1596" w:type="dxa"/>
+            <w:tcW w:w="1595" w:type="dxa"/>
             <w:tcBorders>
               <w:bottom w:val="single" w:sz="8" w:space="0" w:color="94DCF8"/>
             </w:tcBorders>
@@ -3185,7 +3185,7 @@
         </w:tc>
         <w:tc>
           <w:tcPr>
-            <w:tcW w:w="1766" w:type="dxa"/>
+            <w:tcW w:w="1767" w:type="dxa"/>
             <w:tcBorders>
               <w:bottom w:val="single" w:sz="8" w:space="0" w:color="94DCF8"/>
             </w:tcBorders>
@@ -3350,7 +3350,7 @@
         </w:tc>
         <w:tc>
           <w:tcPr>
-            <w:tcW w:w="1596" w:type="dxa"/>
+            <w:tcW w:w="1595" w:type="dxa"/>
             <w:tcBorders>
               <w:bottom w:val="single" w:sz="8" w:space="0" w:color="94DCF8"/>
             </w:tcBorders>
@@ -3385,7 +3385,7 @@
         </w:tc>
         <w:tc>
           <w:tcPr>
-            <w:tcW w:w="1766" w:type="dxa"/>
+            <w:tcW w:w="1767" w:type="dxa"/>
             <w:tcBorders>
               <w:bottom w:val="single" w:sz="8" w:space="0" w:color="94DCF8"/>
             </w:tcBorders>
@@ -3528,7 +3528,7 @@
         </w:tc>
         <w:tc>
           <w:tcPr>
-            <w:tcW w:w="1596" w:type="dxa"/>
+            <w:tcW w:w="1595" w:type="dxa"/>
             <w:tcBorders>
               <w:bottom w:val="single" w:sz="8" w:space="0" w:color="94DCF8"/>
             </w:tcBorders>
@@ -3563,7 +3563,7 @@
         </w:tc>
         <w:tc>
           <w:tcPr>
-            <w:tcW w:w="1766" w:type="dxa"/>
+            <w:tcW w:w="1767" w:type="dxa"/>
             <w:tcBorders>
               <w:bottom w:val="single" w:sz="8" w:space="0" w:color="94DCF8"/>
             </w:tcBorders>
@@ -3728,7 +3728,7 @@
         </w:tc>
         <w:tc>
           <w:tcPr>
-            <w:tcW w:w="1596" w:type="dxa"/>
+            <w:tcW w:w="1595" w:type="dxa"/>
             <w:tcBorders>
               <w:bottom w:val="single" w:sz="8" w:space="0" w:color="94DCF8"/>
             </w:tcBorders>
@@ -3763,7 +3763,7 @@
         </w:tc>
         <w:tc>
           <w:tcPr>
-            <w:tcW w:w="1766" w:type="dxa"/>
+            <w:tcW w:w="1767" w:type="dxa"/>
             <w:tcBorders>
               <w:bottom w:val="single" w:sz="8" w:space="0" w:color="94DCF8"/>
             </w:tcBorders>
@@ -3906,7 +3906,7 @@
         </w:tc>
         <w:tc>
           <w:tcPr>
-            <w:tcW w:w="1596" w:type="dxa"/>
+            <w:tcW w:w="1595" w:type="dxa"/>
             <w:tcBorders>
               <w:bottom w:val="single" w:sz="8" w:space="0" w:color="94DCF8"/>
             </w:tcBorders>
@@ -3941,7 +3941,7 @@
         </w:tc>
         <w:tc>
           <w:tcPr>
-            <w:tcW w:w="1766" w:type="dxa"/>
+            <w:tcW w:w="1767" w:type="dxa"/>
             <w:tcBorders>
               <w:bottom w:val="single" w:sz="8" w:space="0" w:color="94DCF8"/>
             </w:tcBorders>
@@ -4087,7 +4087,7 @@
         </w:tc>
         <w:tc>
           <w:tcPr>
-            <w:tcW w:w="1596" w:type="dxa"/>
+            <w:tcW w:w="1595" w:type="dxa"/>
             <w:tcBorders>
               <w:bottom w:val="single" w:sz="8" w:space="0" w:color="94DCF8"/>
             </w:tcBorders>
@@ -4123,7 +4123,7 @@
         </w:tc>
         <w:tc>
           <w:tcPr>
-            <w:tcW w:w="1766" w:type="dxa"/>
+            <w:tcW w:w="1767" w:type="dxa"/>
             <w:tcBorders>
               <w:bottom w:val="single" w:sz="8" w:space="0" w:color="94DCF8"/>
             </w:tcBorders>
@@ -4266,7 +4266,7 @@
         </w:tc>
         <w:tc>
           <w:tcPr>
-            <w:tcW w:w="1596" w:type="dxa"/>
+            <w:tcW w:w="1595" w:type="dxa"/>
             <w:tcBorders>
               <w:bottom w:val="single" w:sz="8" w:space="0" w:color="94DCF8"/>
             </w:tcBorders>
@@ -4300,7 +4300,7 @@
         </w:tc>
         <w:tc>
           <w:tcPr>
-            <w:tcW w:w="1766" w:type="dxa"/>
+            <w:tcW w:w="1767" w:type="dxa"/>
             <w:tcBorders>
               <w:bottom w:val="single" w:sz="8" w:space="0" w:color="94DCF8"/>
             </w:tcBorders>
@@ -4442,7 +4442,7 @@
         </w:tc>
         <w:tc>
           <w:tcPr>
-            <w:tcW w:w="1596" w:type="dxa"/>
+            <w:tcW w:w="1595" w:type="dxa"/>
             <w:tcBorders>
               <w:bottom w:val="single" w:sz="8" w:space="0" w:color="ADADAD"/>
             </w:tcBorders>
@@ -4476,7 +4476,7 @@
         </w:tc>
         <w:tc>
           <w:tcPr>
-            <w:tcW w:w="1766" w:type="dxa"/>
+            <w:tcW w:w="1767" w:type="dxa"/>
             <w:tcBorders>
               <w:bottom w:val="single" w:sz="8" w:space="0" w:color="ADADAD"/>
             </w:tcBorders>
@@ -6676,19 +6676,7 @@
                 <w:lang w:val="es-MX"/>
                 <w14:ligatures w14:val="none"/>
               </w:rPr>
-              <w:t xml:space="preserve">Para facilitar la lectura y comprensión de la cotización, esta se puede separar en secciones. </w:t>
-            </w:r>
-            <w:r>
-              <w:rPr>
-                <w:rFonts w:eastAsia="Times New Roman" w:cs="Times New Roman" w:ascii="Tenorite" w:hAnsi="Tenorite"/>
-                <w:color w:val="000000"/>
-                <w:kern w:val="0"/>
-                <w:sz w:val="16"/>
-                <w:szCs w:val="16"/>
-                <w:lang w:val="es-MX"/>
-                <w14:ligatures w14:val="none"/>
-              </w:rPr>
-              <w:t>Una sección de cotización agrupa a productos del mismo tipo.</w:t>
+              <w:t>Para facilitar la lectura y comprensión de la cotización, esta se puede separar en secciones. Una sección de cotización agrupa a productos del mismo tipo.</w:t>
             </w:r>
           </w:p>
         </w:tc>
@@ -38685,18 +38673,29 @@
                 <w:szCs w:val="16"/>
                 <w14:ligatures w14:val="none"/>
               </w:rPr>
-              <w:t>Sección de cotizació</w:t>
-            </w:r>
-            <w:r>
-              <w:rPr>
-                <w:rFonts w:eastAsia="Times New Roman" w:cs="Times New Roman" w:ascii="Tenorite" w:hAnsi="Tenorite"/>
-                <w:color w:val="000000"/>
-                <w:kern w:val="0"/>
-                <w:sz w:val="16"/>
-                <w:szCs w:val="16"/>
-                <w14:ligatures w14:val="none"/>
-              </w:rPr>
-              <w:t>n. Blank y null puedes ser True, ya que las secciones se crean al grabar o editar la cotización</w:t>
+              <w:t>Sección de cotización. Blank y null puede</w:t>
+            </w:r>
+            <w:r>
+              <w:rPr>
+                <w:rFonts w:eastAsia="Times New Roman" w:cs="Times New Roman" w:ascii="Tenorite" w:hAnsi="Tenorite"/>
+                <w:color w:val="000000"/>
+                <w:kern w:val="0"/>
+                <w:sz w:val="16"/>
+                <w:szCs w:val="16"/>
+                <w14:ligatures w14:val="none"/>
+              </w:rPr>
+              <w:t>n</w:t>
+            </w:r>
+            <w:r>
+              <w:rPr>
+                <w:rFonts w:eastAsia="Times New Roman" w:cs="Times New Roman" w:ascii="Tenorite" w:hAnsi="Tenorite"/>
+                <w:color w:val="000000"/>
+                <w:kern w:val="0"/>
+                <w:sz w:val="16"/>
+                <w:szCs w:val="16"/>
+                <w14:ligatures w14:val="none"/>
+              </w:rPr>
+              <w:t xml:space="preserve"> ser True, ya que las secciones se crean al grabar o editar la cotización</w:t>
             </w:r>
           </w:p>
         </w:tc>
@@ -39233,6 +39232,17 @@
                 <w14:ligatures w14:val="none"/>
               </w:rPr>
             </w:pPr>
+            <w:r>
+              <w:rPr>
+                <w:rFonts w:eastAsia="Times New Roman" w:cs="Times New Roman" w:ascii="Tenorite" w:hAnsi="Tenorite"/>
+                <w:color w:val="000000"/>
+                <w:kern w:val="0"/>
+                <w:sz w:val="16"/>
+                <w:szCs w:val="16"/>
+                <w14:ligatures w14:val="none"/>
+              </w:rPr>
+              <w:t>quoted_</w:t>
+            </w:r>
             <w:r>
               <w:rPr>
                 <w:rFonts w:eastAsia="Times New Roman" w:cs="Times New Roman" w:ascii="Tenorite" w:hAnsi="Tenorite"/>

</xml_diff>